<commit_message>
commit scenarios d'utilisation USE CASE GLOBAL
</commit_message>
<xml_diff>
--- a/UML-SCHEMAS/GLOBAL/USECASEGLOBAL.docx
+++ b/UML-SCHEMAS/GLOBAL/USECASEGLOBAL.docx
@@ -84,12 +84,92 @@
     <w:p/>
     <w:p/>
     <w:p/>
+    <w:p/>
+    <w:p/>
+    <w:p/>
+    <w:p/>
+    <w:p/>
+    <w:p/>
+    <w:p/>
+    <w:p/>
+    <w:p/>
+    <w:p>
+      <w:pPr>
+        <w:pStyle w:val="Titre1"/>
+        <w:jc w:val="center"/>
+        <w:rPr>
+          <w:i/>
+          <w:sz w:val="44"/>
+          <w:szCs w:val="44"/>
+          <w:u w:val="single"/>
+        </w:rPr>
+      </w:pPr>
+      <w:r>
+        <w:rPr>
+          <w:i/>
+          <w:sz w:val="44"/>
+          <w:szCs w:val="44"/>
+          <w:u w:val="single"/>
+        </w:rPr>
+        <w:t>SCENARIOS D’UTILISATION</w:t>
+      </w:r>
+    </w:p>
+    <w:p/>
+    <w:p/>
+    <w:p/>
+    <w:p/>
+    <w:p>
+      <w:r>
+        <w:t>Gérer des programmes de lumière :</w:t>
+      </w:r>
+    </w:p>
+    <w:p/>
+    <w:p>
+      <w:r>
+        <w:t>Identifier l’enseignant :</w:t>
+      </w:r>
+    </w:p>
+    <w:p/>
+    <w:p>
+      <w:r>
+        <w:t>Lancer à distance des scènes de son programme :</w:t>
+      </w:r>
+    </w:p>
+    <w:p/>
+    <w:p>
+      <w:r>
+        <w:t>Gérer la BDD :</w:t>
+      </w:r>
+    </w:p>
+    <w:p/>
+    <w:p>
+      <w:r>
+        <w:t>Gérer l’exécution des programmes :</w:t>
+      </w:r>
+    </w:p>
+    <w:p/>
+    <w:p>
+      <w:r>
+        <w:t>Piloter les lumières :</w:t>
+      </w:r>
+    </w:p>
+    <w:p/>
+    <w:p/>
+    <w:p>
+      <w:r>
+        <w:lastRenderedPageBreak/>
+        <w:t>Permettre à l’utilisateur de paramétrer les équipements avec une console matérielle :</w:t>
+      </w:r>
+    </w:p>
     <w:p>
       <w:bookmarkStart w:id="0" w:name="_GoBack"/>
-    </w:p>
-    <w:bookmarkEnd w:id="0"/>
-    <w:p/>
-    <w:p/>
+      <w:bookmarkEnd w:id="0"/>
+    </w:p>
+    <w:p>
+      <w:r>
+        <w:t>Paramétrer et gérer les lumières :</w:t>
+      </w:r>
+    </w:p>
     <w:p/>
     <w:p/>
     <w:p/>
@@ -498,6 +578,27 @@
     <w:name w:val="Normal"/>
     <w:qFormat/>
   </w:style>
+  <w:style w:type="paragraph" w:styleId="Titre1">
+    <w:name w:val="heading 1"/>
+    <w:basedOn w:val="Normal"/>
+    <w:next w:val="Normal"/>
+    <w:link w:val="Titre1Car"/>
+    <w:uiPriority w:val="9"/>
+    <w:qFormat/>
+    <w:rsid w:val="004B5CF9"/>
+    <w:pPr>
+      <w:keepNext/>
+      <w:keepLines/>
+      <w:spacing w:before="240" w:after="0"/>
+      <w:outlineLvl w:val="0"/>
+    </w:pPr>
+    <w:rPr>
+      <w:rFonts w:asciiTheme="majorHAnsi" w:eastAsiaTheme="majorEastAsia" w:hAnsiTheme="majorHAnsi" w:cstheme="majorBidi"/>
+      <w:color w:val="2E74B5" w:themeColor="accent1" w:themeShade="BF"/>
+      <w:sz w:val="32"/>
+      <w:szCs w:val="32"/>
+    </w:rPr>
+  </w:style>
   <w:style w:type="character" w:default="1" w:styleId="Policepardfaut">
     <w:name w:val="Default Paragraph Font"/>
     <w:uiPriority w:val="1"/>
@@ -553,6 +654,19 @@
       <w:rFonts w:ascii="Segoe UI" w:hAnsi="Segoe UI" w:cs="Segoe UI"/>
       <w:sz w:val="18"/>
       <w:szCs w:val="18"/>
+    </w:rPr>
+  </w:style>
+  <w:style w:type="character" w:customStyle="1" w:styleId="Titre1Car">
+    <w:name w:val="Titre 1 Car"/>
+    <w:basedOn w:val="Policepardfaut"/>
+    <w:link w:val="Titre1"/>
+    <w:uiPriority w:val="9"/>
+    <w:rsid w:val="004B5CF9"/>
+    <w:rPr>
+      <w:rFonts w:asciiTheme="majorHAnsi" w:eastAsiaTheme="majorEastAsia" w:hAnsiTheme="majorHAnsi" w:cstheme="majorBidi"/>
+      <w:color w:val="2E74B5" w:themeColor="accent1" w:themeShade="BF"/>
+      <w:sz w:val="32"/>
+      <w:szCs w:val="32"/>
     </w:rPr>
   </w:style>
 </w:styles>

</xml_diff>